<commit_message>
Update answers for docs
</commit_message>
<xml_diff>
--- a/sp13-econ-1740-005-schumacker/downloads/Ch 19 - questions - student.docx
+++ b/sp13-econ-1740-005-schumacker/downloads/Ch 19 - questions - student.docx
@@ -1547,23 +1547,16 @@
           <w:szCs w:val="20"/>
         </w:rPr>
       </w:pPr>
-      <w:r>
-        <w:rPr>
-          <w:b/>
-          <w:sz w:val="20"/>
-          <w:szCs w:val="20"/>
-        </w:rPr>
-        <w:t>d.</w:t>
-      </w:r>
-      <w:r>
-        <w:rPr>
-          <w:b/>
-          <w:sz w:val="20"/>
-          <w:szCs w:val="20"/>
-        </w:rPr>
-        <w:tab/>
-        <w:t>All of the above are correct.</w:t>
-      </w:r>
+      <w:proofErr w:type="gramStart"/>
+      <w:r>
+        <w:rPr>
+          <w:b/>
+          <w:sz w:val="20"/>
+          <w:szCs w:val="20"/>
+        </w:rPr>
+        <w:t>b</w:t>
+      </w:r>
+      <w:proofErr w:type="gramEnd"/>
     </w:p>
     <w:p>
       <w:pPr>
@@ -1572,12 +1565,14 @@
         </w:tabs>
         <w:ind w:left="720"/>
         <w:rPr>
-          <w:sz w:val="20"/>
-          <w:szCs w:val="20"/>
-        </w:rPr>
-      </w:pPr>
-      <w:r>
-        <w:rPr>
+          <w:b/>
+          <w:sz w:val="20"/>
+          <w:szCs w:val="20"/>
+        </w:rPr>
+      </w:pPr>
+      <w:r>
+        <w:rPr>
+          <w:b/>
           <w:sz w:val="20"/>
           <w:szCs w:val="20"/>
         </w:rPr>
@@ -1585,6 +1580,7 @@
       </w:r>
       <w:r>
         <w:rPr>
+          <w:b/>
           <w:sz w:val="20"/>
           <w:szCs w:val="20"/>
         </w:rPr>
@@ -1594,6 +1590,7 @@
       <w:proofErr w:type="gramStart"/>
       <w:r>
         <w:rPr>
+          <w:b/>
           <w:sz w:val="20"/>
           <w:szCs w:val="20"/>
         </w:rPr>
@@ -1602,6 +1599,7 @@
       <w:proofErr w:type="gramEnd"/>
       <w:r>
         <w:rPr>
+          <w:b/>
           <w:sz w:val="20"/>
           <w:szCs w:val="20"/>
         </w:rPr>
@@ -1756,7 +1754,6 @@
         <w:spacing w:line="240" w:lineRule="atLeast"/>
         <w:ind w:left="720"/>
         <w:rPr>
-          <w:b/>
           <w:sz w:val="20"/>
           <w:szCs w:val="20"/>
           <w:lang w:val="fr-FR"/>
@@ -1764,7 +1761,6 @@
       </w:pPr>
       <w:r>
         <w:rPr>
-          <w:b/>
           <w:sz w:val="20"/>
           <w:szCs w:val="20"/>
           <w:lang w:val="fr-FR"/>
@@ -1773,7 +1769,6 @@
       </w:r>
       <w:r>
         <w:rPr>
-          <w:b/>
           <w:sz w:val="20"/>
           <w:szCs w:val="20"/>
           <w:lang w:val="fr-FR"/>
@@ -1855,12 +1850,14 @@
         <w:spacing w:line="240" w:lineRule="atLeast"/>
         <w:ind w:left="720"/>
         <w:rPr>
-          <w:sz w:val="20"/>
-          <w:szCs w:val="20"/>
-        </w:rPr>
-      </w:pPr>
-      <w:r>
-        <w:rPr>
+          <w:b/>
+          <w:sz w:val="20"/>
+          <w:szCs w:val="20"/>
+        </w:rPr>
+      </w:pPr>
+      <w:r>
+        <w:rPr>
+          <w:b/>
           <w:sz w:val="20"/>
           <w:szCs w:val="20"/>
         </w:rPr>
@@ -1868,6 +1865,7 @@
       </w:r>
       <w:r>
         <w:rPr>
+          <w:b/>
           <w:sz w:val="20"/>
           <w:szCs w:val="20"/>
         </w:rPr>
@@ -3580,12 +3578,14 @@
         <w:spacing w:line="240" w:lineRule="atLeast"/>
         <w:ind w:left="720"/>
         <w:rPr>
-          <w:sz w:val="20"/>
-          <w:szCs w:val="20"/>
-        </w:rPr>
-      </w:pPr>
-      <w:r>
-        <w:rPr>
+          <w:b/>
+          <w:sz w:val="20"/>
+          <w:szCs w:val="20"/>
+        </w:rPr>
+      </w:pPr>
+      <w:r>
+        <w:rPr>
+          <w:b/>
           <w:sz w:val="20"/>
           <w:szCs w:val="20"/>
         </w:rPr>
@@ -3594,6 +3594,7 @@
       <w:proofErr w:type="gramStart"/>
       <w:r>
         <w:rPr>
+          <w:b/>
           <w:sz w:val="20"/>
           <w:szCs w:val="20"/>
         </w:rPr>
@@ -3602,6 +3603,7 @@
       <w:proofErr w:type="gramEnd"/>
       <w:r>
         <w:rPr>
+          <w:b/>
           <w:sz w:val="20"/>
           <w:szCs w:val="20"/>
         </w:rPr>
@@ -3682,14 +3684,13 @@
         <w:spacing w:line="240" w:lineRule="atLeast"/>
         <w:ind w:left="720"/>
         <w:rPr>
-          <w:b/>
-          <w:sz w:val="20"/>
-          <w:szCs w:val="20"/>
-        </w:rPr>
-      </w:pPr>
-      <w:r>
-        <w:rPr>
-          <w:b/>
+          <w:sz w:val="20"/>
+          <w:szCs w:val="20"/>
+        </w:rPr>
+      </w:pPr>
+      <w:bookmarkStart w:id="0" w:name="_GoBack"/>
+      <w:r>
+        <w:rPr>
           <w:sz w:val="20"/>
           <w:szCs w:val="20"/>
         </w:rPr>
@@ -3698,7 +3699,6 @@
       <w:proofErr w:type="gramStart"/>
       <w:r>
         <w:rPr>
-          <w:b/>
           <w:sz w:val="20"/>
           <w:szCs w:val="20"/>
         </w:rPr>
@@ -3707,13 +3707,13 @@
       <w:proofErr w:type="gramEnd"/>
       <w:r>
         <w:rPr>
-          <w:b/>
           <w:sz w:val="20"/>
           <w:szCs w:val="20"/>
         </w:rPr>
         <w:t xml:space="preserve"> that all Fed District Bank directors be associated with the commercial banking industry.</w:t>
       </w:r>
     </w:p>
+    <w:bookmarkEnd w:id="0"/>
     <w:p>
       <w:pPr>
         <w:suppressAutoHyphens/>
@@ -3821,7 +3821,6 @@
           <w:szCs w:val="20"/>
         </w:rPr>
       </w:pPr>
-      <w:bookmarkStart w:id="0" w:name="_GoBack"/>
       <w:r>
         <w:rPr>
           <w:b/>
@@ -3831,7 +3830,6 @@
         <w:t>b. State banks were not permitted to join the system.</w:t>
       </w:r>
     </w:p>
-    <w:bookmarkEnd w:id="0"/>
     <w:p>
       <w:pPr>
         <w:tabs>

</xml_diff>